<commit_message>
combined use cases doc
</commit_message>
<xml_diff>
--- a/Deliverbles/Inception/UseCaseModels.docx
+++ b/Deliverbles/Inception/UseCaseModels.docx
@@ -5,6 +5,405 @@
     <w:p>
       <w:pPr>
         <w:spacing w:after="0" w:line="360" w:lineRule="auto"/>
+        <w:rPr>
+          <w:b/>
+          <w:sz w:val="24"/>
+          <w:szCs w:val="24"/>
+        </w:rPr>
+      </w:pPr>
+      <w:r>
+        <w:rPr>
+          <w:b/>
+          <w:sz w:val="24"/>
+          <w:szCs w:val="24"/>
+        </w:rPr>
+        <w:t>List of Use Cases (sort by priority)</w:t>
+      </w:r>
+    </w:p>
+    <w:p>
+      <w:pPr>
+        <w:shd w:val="clear" w:color="auto" w:fill="FFFFFF"/>
+        <w:spacing w:after="0" w:line="240" w:lineRule="auto"/>
+        <w:rPr>
+          <w:rFonts w:ascii="Calibri" w:eastAsia="Times New Roman" w:hAnsi="Calibri" w:cs="Times New Roman"/>
+          <w:color w:val="212121"/>
+          <w:sz w:val="24"/>
+          <w:szCs w:val="24"/>
+        </w:rPr>
+      </w:pPr>
+      <w:r>
+        <w:rPr>
+          <w:rFonts w:ascii="Calibri" w:eastAsia="Times New Roman" w:hAnsi="Calibri" w:cs="Times New Roman"/>
+          <w:color w:val="000000"/>
+          <w:sz w:val="24"/>
+          <w:szCs w:val="24"/>
+        </w:rPr>
+        <w:t>1. Search for an item</w:t>
+      </w:r>
+    </w:p>
+    <w:p>
+      <w:pPr>
+        <w:shd w:val="clear" w:color="auto" w:fill="FFFFFF"/>
+        <w:spacing w:after="0" w:line="240" w:lineRule="auto"/>
+        <w:rPr>
+          <w:rFonts w:ascii="Calibri" w:eastAsia="Times New Roman" w:hAnsi="Calibri" w:cs="Times New Roman"/>
+          <w:color w:val="212121"/>
+          <w:sz w:val="24"/>
+          <w:szCs w:val="24"/>
+        </w:rPr>
+      </w:pPr>
+      <w:r>
+        <w:rPr>
+          <w:rFonts w:ascii="Calibri" w:eastAsia="Times New Roman" w:hAnsi="Calibri" w:cs="Times New Roman"/>
+          <w:color w:val="000000"/>
+          <w:sz w:val="24"/>
+          <w:szCs w:val="24"/>
+        </w:rPr>
+        <w:t>2. S</w:t>
+      </w:r>
+      <w:r>
+        <w:rPr>
+          <w:rFonts w:ascii="Calibri" w:eastAsia="Times New Roman" w:hAnsi="Calibri" w:cs="Times New Roman"/>
+          <w:color w:val="000000"/>
+          <w:sz w:val="24"/>
+          <w:szCs w:val="24"/>
+        </w:rPr>
+        <w:t>ort Items by distance or price</w:t>
+      </w:r>
+    </w:p>
+    <w:p>
+      <w:pPr>
+        <w:shd w:val="clear" w:color="auto" w:fill="FFFFFF"/>
+        <w:spacing w:after="0" w:line="240" w:lineRule="auto"/>
+        <w:rPr>
+          <w:rFonts w:ascii="Calibri" w:eastAsia="Times New Roman" w:hAnsi="Calibri" w:cs="Times New Roman"/>
+          <w:color w:val="212121"/>
+          <w:sz w:val="24"/>
+          <w:szCs w:val="24"/>
+        </w:rPr>
+      </w:pPr>
+      <w:r>
+        <w:rPr>
+          <w:rFonts w:ascii="Calibri" w:eastAsia="Times New Roman" w:hAnsi="Calibri" w:cs="Times New Roman"/>
+          <w:color w:val="000000"/>
+          <w:sz w:val="24"/>
+          <w:szCs w:val="24"/>
+        </w:rPr>
+        <w:t>3. Login/ Register (option to </w:t>
+      </w:r>
+      <w:r>
+        <w:rPr>
+          <w:rFonts w:ascii="Calibri" w:eastAsia="Times New Roman" w:hAnsi="Calibri" w:cs="Times New Roman"/>
+          <w:color w:val="000000"/>
+          <w:sz w:val="24"/>
+          <w:szCs w:val="24"/>
+          <w:shd w:val="clear" w:color="auto" w:fill="FFEE94"/>
+        </w:rPr>
+        <w:t>use</w:t>
+      </w:r>
+      <w:r>
+        <w:rPr>
+          <w:rFonts w:ascii="Calibri" w:eastAsia="Times New Roman" w:hAnsi="Calibri" w:cs="Times New Roman"/>
+          <w:color w:val="000000"/>
+          <w:sz w:val="24"/>
+          <w:szCs w:val="24"/>
+        </w:rPr>
+        <w:t> Gmail/</w:t>
+      </w:r>
+      <w:proofErr w:type="spellStart"/>
+      <w:r>
+        <w:rPr>
+          <w:rFonts w:ascii="Calibri" w:eastAsia="Times New Roman" w:hAnsi="Calibri" w:cs="Times New Roman"/>
+          <w:color w:val="000000"/>
+          <w:sz w:val="24"/>
+          <w:szCs w:val="24"/>
+        </w:rPr>
+        <w:t>facebook</w:t>
+      </w:r>
+      <w:proofErr w:type="spellEnd"/>
+      <w:r>
+        <w:rPr>
+          <w:rFonts w:ascii="Calibri" w:eastAsia="Times New Roman" w:hAnsi="Calibri" w:cs="Times New Roman"/>
+          <w:color w:val="000000"/>
+          <w:sz w:val="24"/>
+          <w:szCs w:val="24"/>
+        </w:rPr>
+        <w:t xml:space="preserve"> login)</w:t>
+      </w:r>
+    </w:p>
+    <w:p>
+      <w:pPr>
+        <w:shd w:val="clear" w:color="auto" w:fill="FFFFFF"/>
+        <w:spacing w:after="0" w:line="240" w:lineRule="auto"/>
+        <w:rPr>
+          <w:rFonts w:ascii="Calibri" w:eastAsia="Times New Roman" w:hAnsi="Calibri" w:cs="Times New Roman"/>
+          <w:color w:val="212121"/>
+          <w:sz w:val="24"/>
+          <w:szCs w:val="24"/>
+        </w:rPr>
+      </w:pPr>
+      <w:r>
+        <w:rPr>
+          <w:rFonts w:ascii="Calibri" w:eastAsia="Times New Roman" w:hAnsi="Calibri" w:cs="Times New Roman"/>
+          <w:color w:val="000000"/>
+          <w:sz w:val="24"/>
+          <w:szCs w:val="24"/>
+        </w:rPr>
+        <w:t>4. Add an item</w:t>
+      </w:r>
+      <w:r>
+        <w:rPr>
+          <w:rFonts w:ascii="Calibri" w:eastAsia="Times New Roman" w:hAnsi="Calibri" w:cs="Times New Roman"/>
+          <w:color w:val="000000"/>
+          <w:sz w:val="24"/>
+          <w:szCs w:val="24"/>
+        </w:rPr>
+        <w:t xml:space="preserve"> </w:t>
+      </w:r>
+      <w:r>
+        <w:rPr>
+          <w:rFonts w:ascii="Calibri" w:eastAsia="Times New Roman" w:hAnsi="Calibri" w:cs="Times New Roman"/>
+          <w:color w:val="000000"/>
+          <w:sz w:val="24"/>
+          <w:szCs w:val="24"/>
+        </w:rPr>
+        <w:t xml:space="preserve">(name, price, </w:t>
+      </w:r>
+      <w:r>
+        <w:rPr>
+          <w:rFonts w:ascii="Calibri" w:eastAsia="Times New Roman" w:hAnsi="Calibri" w:cs="Times New Roman"/>
+          <w:color w:val="000000"/>
+          <w:sz w:val="24"/>
+          <w:szCs w:val="24"/>
+        </w:rPr>
+        <w:t>and picture</w:t>
+      </w:r>
+      <w:r>
+        <w:rPr>
+          <w:rFonts w:ascii="Calibri" w:eastAsia="Times New Roman" w:hAnsi="Calibri" w:cs="Times New Roman"/>
+          <w:color w:val="000000"/>
+          <w:sz w:val="24"/>
+          <w:szCs w:val="24"/>
+        </w:rPr>
+        <w:t>)</w:t>
+      </w:r>
+    </w:p>
+    <w:p>
+      <w:pPr>
+        <w:shd w:val="clear" w:color="auto" w:fill="FFFFFF"/>
+        <w:spacing w:after="0" w:line="240" w:lineRule="auto"/>
+        <w:rPr>
+          <w:rFonts w:ascii="Calibri" w:eastAsia="Times New Roman" w:hAnsi="Calibri" w:cs="Times New Roman"/>
+          <w:color w:val="212121"/>
+          <w:sz w:val="24"/>
+          <w:szCs w:val="24"/>
+        </w:rPr>
+      </w:pPr>
+      <w:r>
+        <w:rPr>
+          <w:rFonts w:ascii="Calibri" w:eastAsia="Times New Roman" w:hAnsi="Calibri" w:cs="Times New Roman"/>
+          <w:color w:val="000000"/>
+          <w:sz w:val="24"/>
+          <w:szCs w:val="24"/>
+        </w:rPr>
+        <w:t>5. Update item (price, name or image)</w:t>
+      </w:r>
+    </w:p>
+    <w:p>
+      <w:pPr>
+        <w:shd w:val="clear" w:color="auto" w:fill="FFFFFF"/>
+        <w:spacing w:after="0" w:line="240" w:lineRule="auto"/>
+        <w:rPr>
+          <w:rFonts w:ascii="Calibri" w:eastAsia="Times New Roman" w:hAnsi="Calibri" w:cs="Times New Roman"/>
+          <w:color w:val="212121"/>
+          <w:sz w:val="24"/>
+          <w:szCs w:val="24"/>
+        </w:rPr>
+      </w:pPr>
+      <w:r>
+        <w:rPr>
+          <w:rFonts w:ascii="Calibri" w:eastAsia="Times New Roman" w:hAnsi="Calibri" w:cs="Times New Roman"/>
+          <w:color w:val="000000"/>
+          <w:sz w:val="24"/>
+          <w:szCs w:val="24"/>
+        </w:rPr>
+        <w:t>6. Delete item</w:t>
+      </w:r>
+      <w:bookmarkStart w:id="0" w:name="_GoBack"/>
+      <w:bookmarkEnd w:id="0"/>
+    </w:p>
+    <w:p>
+      <w:pPr>
+        <w:shd w:val="clear" w:color="auto" w:fill="FFFFFF"/>
+        <w:spacing w:after="0" w:line="240" w:lineRule="auto"/>
+        <w:rPr>
+          <w:rFonts w:ascii="Calibri" w:eastAsia="Times New Roman" w:hAnsi="Calibri" w:cs="Times New Roman"/>
+          <w:color w:val="212121"/>
+          <w:sz w:val="24"/>
+          <w:szCs w:val="24"/>
+        </w:rPr>
+      </w:pPr>
+      <w:r>
+        <w:rPr>
+          <w:rFonts w:ascii="Calibri" w:eastAsia="Times New Roman" w:hAnsi="Calibri" w:cs="Times New Roman"/>
+          <w:color w:val="000000"/>
+          <w:sz w:val="24"/>
+          <w:szCs w:val="24"/>
+        </w:rPr>
+        <w:t xml:space="preserve">7. Update </w:t>
+      </w:r>
+      <w:r>
+        <w:rPr>
+          <w:rFonts w:ascii="Calibri" w:eastAsia="Times New Roman" w:hAnsi="Calibri" w:cs="Times New Roman"/>
+          <w:color w:val="000000"/>
+          <w:sz w:val="24"/>
+          <w:szCs w:val="24"/>
+        </w:rPr>
+        <w:t>profile (By user or admin)</w:t>
+      </w:r>
+    </w:p>
+    <w:p>
+      <w:pPr>
+        <w:shd w:val="clear" w:color="auto" w:fill="FFFFFF"/>
+        <w:spacing w:after="0" w:line="240" w:lineRule="auto"/>
+        <w:rPr>
+          <w:rFonts w:ascii="Calibri" w:eastAsia="Times New Roman" w:hAnsi="Calibri" w:cs="Times New Roman"/>
+          <w:color w:val="000000"/>
+          <w:sz w:val="24"/>
+          <w:szCs w:val="24"/>
+        </w:rPr>
+      </w:pPr>
+      <w:r>
+        <w:rPr>
+          <w:rFonts w:ascii="Calibri" w:eastAsia="Times New Roman" w:hAnsi="Calibri" w:cs="Times New Roman"/>
+          <w:color w:val="000000"/>
+          <w:sz w:val="24"/>
+          <w:szCs w:val="24"/>
+        </w:rPr>
+        <w:t xml:space="preserve">8. </w:t>
+      </w:r>
+      <w:r>
+        <w:rPr>
+          <w:rFonts w:ascii="Calibri" w:eastAsia="Times New Roman" w:hAnsi="Calibri" w:cs="Times New Roman"/>
+          <w:color w:val="000000"/>
+          <w:sz w:val="24"/>
+          <w:szCs w:val="24"/>
+        </w:rPr>
+        <w:t xml:space="preserve">Delete profile </w:t>
+      </w:r>
+      <w:r>
+        <w:rPr>
+          <w:rFonts w:ascii="Calibri" w:eastAsia="Times New Roman" w:hAnsi="Calibri" w:cs="Times New Roman"/>
+          <w:color w:val="000000"/>
+          <w:sz w:val="24"/>
+          <w:szCs w:val="24"/>
+        </w:rPr>
+        <w:t>(By user or admin)</w:t>
+      </w:r>
+    </w:p>
+    <w:p>
+      <w:pPr>
+        <w:shd w:val="clear" w:color="auto" w:fill="FFFFFF"/>
+        <w:spacing w:after="0" w:line="240" w:lineRule="auto"/>
+        <w:rPr>
+          <w:rFonts w:ascii="Calibri" w:eastAsia="Times New Roman" w:hAnsi="Calibri" w:cs="Times New Roman"/>
+          <w:color w:val="212121"/>
+          <w:sz w:val="24"/>
+          <w:szCs w:val="24"/>
+        </w:rPr>
+      </w:pPr>
+      <w:r>
+        <w:rPr>
+          <w:rFonts w:ascii="Calibri" w:eastAsia="Times New Roman" w:hAnsi="Calibri" w:cs="Times New Roman"/>
+          <w:color w:val="000000"/>
+          <w:sz w:val="24"/>
+          <w:szCs w:val="24"/>
+        </w:rPr>
+        <w:t>9. Navigate to the store (optional)</w:t>
+      </w:r>
+    </w:p>
+    <w:p>
+      <w:pPr>
+        <w:shd w:val="clear" w:color="auto" w:fill="FFFFFF"/>
+        <w:spacing w:after="0" w:line="240" w:lineRule="auto"/>
+        <w:rPr>
+          <w:rFonts w:ascii="Calibri" w:eastAsia="Times New Roman" w:hAnsi="Calibri" w:cs="Times New Roman"/>
+          <w:color w:val="212121"/>
+          <w:sz w:val="24"/>
+          <w:szCs w:val="24"/>
+        </w:rPr>
+      </w:pPr>
+      <w:r>
+        <w:rPr>
+          <w:rFonts w:ascii="Calibri" w:eastAsia="Times New Roman" w:hAnsi="Calibri" w:cs="Times New Roman"/>
+          <w:color w:val="000000"/>
+          <w:sz w:val="24"/>
+          <w:szCs w:val="24"/>
+        </w:rPr>
+        <w:t>10</w:t>
+      </w:r>
+      <w:r>
+        <w:rPr>
+          <w:rFonts w:ascii="Calibri" w:eastAsia="Times New Roman" w:hAnsi="Calibri" w:cs="Times New Roman"/>
+          <w:color w:val="000000"/>
+          <w:sz w:val="24"/>
+          <w:szCs w:val="24"/>
+        </w:rPr>
+        <w:t>. </w:t>
+      </w:r>
+      <w:r>
+        <w:rPr>
+          <w:rFonts w:ascii="Calibri" w:eastAsia="Times New Roman" w:hAnsi="Calibri" w:cs="Times New Roman"/>
+          <w:color w:val="000000"/>
+          <w:sz w:val="24"/>
+          <w:szCs w:val="24"/>
+        </w:rPr>
+        <w:t>G</w:t>
+      </w:r>
+      <w:r>
+        <w:rPr>
+          <w:rFonts w:ascii="Calibri" w:eastAsia="Times New Roman" w:hAnsi="Calibri" w:cs="Times New Roman"/>
+          <w:color w:val="000000"/>
+          <w:sz w:val="24"/>
+          <w:szCs w:val="24"/>
+        </w:rPr>
+        <w:t>ive feedback (optional)</w:t>
+      </w:r>
+    </w:p>
+    <w:p>
+      <w:pPr>
+        <w:shd w:val="clear" w:color="auto" w:fill="FFFFFF"/>
+        <w:spacing w:after="0" w:line="240" w:lineRule="auto"/>
+        <w:rPr>
+          <w:rFonts w:ascii="Calibri" w:eastAsia="Times New Roman" w:hAnsi="Calibri" w:cs="Times New Roman"/>
+          <w:color w:val="212121"/>
+          <w:sz w:val="24"/>
+          <w:szCs w:val="24"/>
+        </w:rPr>
+      </w:pPr>
+      <w:r>
+        <w:rPr>
+          <w:rFonts w:ascii="Calibri" w:eastAsia="Times New Roman" w:hAnsi="Calibri" w:cs="Times New Roman"/>
+          <w:color w:val="000000"/>
+          <w:sz w:val="24"/>
+          <w:szCs w:val="24"/>
+        </w:rPr>
+        <w:t> </w:t>
+      </w:r>
+    </w:p>
+    <w:p>
+      <w:pPr>
+        <w:spacing w:after="0" w:line="360" w:lineRule="auto"/>
+        <w:rPr>
+          <w:b/>
+          <w:sz w:val="24"/>
+          <w:szCs w:val="24"/>
+        </w:rPr>
+      </w:pPr>
+    </w:p>
+    <w:p>
+      <w:pPr>
+        <w:spacing w:after="0" w:line="360" w:lineRule="auto"/>
         <w:jc w:val="center"/>
         <w:rPr>
           <w:sz w:val="24"/>
@@ -24,7 +423,21 @@
           <w:sz w:val="24"/>
           <w:szCs w:val="24"/>
         </w:rPr>
-        <w:t>Search for item</w:t>
+        <w:t xml:space="preserve">Search for </w:t>
+      </w:r>
+      <w:r>
+        <w:rPr>
+          <w:sz w:val="24"/>
+          <w:szCs w:val="24"/>
+        </w:rPr>
+        <w:t xml:space="preserve">grocery </w:t>
+      </w:r>
+      <w:r>
+        <w:rPr>
+          <w:sz w:val="24"/>
+          <w:szCs w:val="24"/>
+        </w:rPr>
+        <w:t>item</w:t>
       </w:r>
     </w:p>
     <w:p>
@@ -415,6 +828,7 @@
           <w:sz w:val="24"/>
           <w:szCs w:val="24"/>
         </w:rPr>
+        <w:lastRenderedPageBreak/>
         <w:t>Asks user if they would like to start a new search.</w:t>
       </w:r>
     </w:p>
@@ -587,8 +1001,7 @@
           <w:sz w:val="24"/>
           <w:szCs w:val="24"/>
         </w:rPr>
-        <w:lastRenderedPageBreak/>
-        <w:t>Use case UC2</w:t>
+        <w:t>Use case UC4</w:t>
       </w:r>
       <w:r>
         <w:rPr>
@@ -1117,6 +1530,7 @@
           <w:sz w:val="24"/>
           <w:szCs w:val="24"/>
         </w:rPr>
+        <w:lastRenderedPageBreak/>
         <w:t>Invalid user or password</w:t>
       </w:r>
     </w:p>
@@ -1340,7 +1754,6 @@
           <w:sz w:val="24"/>
           <w:szCs w:val="24"/>
         </w:rPr>
-        <w:lastRenderedPageBreak/>
         <w:t>Technology and Dat</w:t>
       </w:r>
       <w:r>
@@ -1462,8 +1875,33 @@
         </w:rPr>
         <w:t>Can users upload pictures of the item?</w:t>
       </w:r>
-      <w:bookmarkStart w:id="0" w:name="_GoBack"/>
-      <w:bookmarkEnd w:id="0"/>
+    </w:p>
+    <w:p>
+      <w:pPr>
+        <w:spacing w:after="0" w:line="360" w:lineRule="auto"/>
+        <w:rPr>
+          <w:sz w:val="24"/>
+          <w:szCs w:val="24"/>
+        </w:rPr>
+      </w:pPr>
+    </w:p>
+    <w:p>
+      <w:pPr>
+        <w:spacing w:after="0" w:line="360" w:lineRule="auto"/>
+        <w:rPr>
+          <w:sz w:val="24"/>
+          <w:szCs w:val="24"/>
+        </w:rPr>
+      </w:pPr>
+    </w:p>
+    <w:p>
+      <w:pPr>
+        <w:spacing w:after="0" w:line="360" w:lineRule="auto"/>
+        <w:rPr>
+          <w:sz w:val="24"/>
+          <w:szCs w:val="24"/>
+        </w:rPr>
+      </w:pPr>
     </w:p>
     <w:sectPr>
       <w:pgSz w:w="12240" w:h="15840"/>
@@ -3059,6 +3497,21 @@
       <w:contextualSpacing/>
     </w:pPr>
   </w:style>
+  <w:style w:type="character" w:customStyle="1" w:styleId="apple-converted-space">
+    <w:name w:val="apple-converted-space"/>
+    <w:basedOn w:val="DefaultParagraphFont"/>
+    <w:rsid w:val="005C58B0"/>
+  </w:style>
+  <w:style w:type="character" w:customStyle="1" w:styleId="highlight">
+    <w:name w:val="highlight"/>
+    <w:basedOn w:val="DefaultParagraphFont"/>
+    <w:rsid w:val="005C58B0"/>
+  </w:style>
+  <w:style w:type="character" w:customStyle="1" w:styleId="currenthithighlight">
+    <w:name w:val="currenthithighlight"/>
+    <w:basedOn w:val="DefaultParagraphFont"/>
+    <w:rsid w:val="005C58B0"/>
+  </w:style>
 </w:styles>
 </file>
 
@@ -3259,6 +3712,21 @@
       <w:ind w:left="720"/>
       <w:contextualSpacing/>
     </w:pPr>
+  </w:style>
+  <w:style w:type="character" w:customStyle="1" w:styleId="apple-converted-space">
+    <w:name w:val="apple-converted-space"/>
+    <w:basedOn w:val="DefaultParagraphFont"/>
+    <w:rsid w:val="005C58B0"/>
+  </w:style>
+  <w:style w:type="character" w:customStyle="1" w:styleId="highlight">
+    <w:name w:val="highlight"/>
+    <w:basedOn w:val="DefaultParagraphFont"/>
+    <w:rsid w:val="005C58B0"/>
+  </w:style>
+  <w:style w:type="character" w:customStyle="1" w:styleId="currenthithighlight">
+    <w:name w:val="currenthithighlight"/>
+    <w:basedOn w:val="DefaultParagraphFont"/>
+    <w:rsid w:val="005C58B0"/>
   </w:style>
 </w:styles>
 </file>

</xml_diff>

<commit_message>
Updated the Use Case Model
</commit_message>
<xml_diff>
--- a/Deliverbles/Inception/UseCaseModels.docx
+++ b/Deliverbles/Inception/UseCaseModels.docx
@@ -97,7 +97,6 @@
           <w:color w:val="000000"/>
           <w:sz w:val="24"/>
           <w:szCs w:val="24"/>
-          <w:shd w:val="clear" w:color="auto" w:fill="FFEE94"/>
         </w:rPr>
         <w:t>use</w:t>
       </w:r>
@@ -108,9 +107,10 @@
           <w:sz w:val="24"/>
           <w:szCs w:val="24"/>
         </w:rPr>
-        <w:t> Gmail/</w:t>
-      </w:r>
-      <w:proofErr w:type="spellStart"/>
+        <w:t> Gmail/F</w:t>
+      </w:r>
+      <w:bookmarkStart w:id="0" w:name="_GoBack"/>
+      <w:bookmarkEnd w:id="0"/>
       <w:r>
         <w:rPr>
           <w:rFonts w:ascii="Calibri" w:eastAsia="Times New Roman" w:hAnsi="Calibri" w:cs="Times New Roman"/>
@@ -118,9 +118,20 @@
           <w:sz w:val="24"/>
           <w:szCs w:val="24"/>
         </w:rPr>
-        <w:t>facebook</w:t>
-      </w:r>
-      <w:proofErr w:type="spellEnd"/>
+        <w:t>acebook login)</w:t>
+      </w:r>
+    </w:p>
+    <w:p>
+      <w:pPr>
+        <w:shd w:val="clear" w:color="auto" w:fill="FFFFFF"/>
+        <w:spacing w:after="0" w:line="240" w:lineRule="auto"/>
+        <w:rPr>
+          <w:rFonts w:ascii="Calibri" w:eastAsia="Times New Roman" w:hAnsi="Calibri" w:cs="Times New Roman"/>
+          <w:color w:val="212121"/>
+          <w:sz w:val="24"/>
+          <w:szCs w:val="24"/>
+        </w:rPr>
+      </w:pPr>
       <w:r>
         <w:rPr>
           <w:rFonts w:ascii="Calibri" w:eastAsia="Times New Roman" w:hAnsi="Calibri" w:cs="Times New Roman"/>
@@ -128,7 +139,25 @@
           <w:sz w:val="24"/>
           <w:szCs w:val="24"/>
         </w:rPr>
-        <w:t xml:space="preserve"> login)</w:t>
+        <w:t>4. Add an item</w:t>
+      </w:r>
+      <w:r>
+        <w:rPr>
+          <w:rFonts w:ascii="Calibri" w:eastAsia="Times New Roman" w:hAnsi="Calibri" w:cs="Times New Roman"/>
+          <w:color w:val="000000"/>
+          <w:sz w:val="24"/>
+          <w:szCs w:val="24"/>
+        </w:rPr>
+        <w:t xml:space="preserve"> </w:t>
+      </w:r>
+      <w:r>
+        <w:rPr>
+          <w:rFonts w:ascii="Calibri" w:eastAsia="Times New Roman" w:hAnsi="Calibri" w:cs="Times New Roman"/>
+          <w:color w:val="000000"/>
+          <w:sz w:val="24"/>
+          <w:szCs w:val="24"/>
+        </w:rPr>
+        <w:t>(name, price, and picture)</w:t>
       </w:r>
     </w:p>
     <w:p>
@@ -149,8 +178,20 @@
           <w:sz w:val="24"/>
           <w:szCs w:val="24"/>
         </w:rPr>
-        <w:t>4. Add an item</w:t>
-      </w:r>
+        <w:t>5. Update item (price, name or image)</w:t>
+      </w:r>
+    </w:p>
+    <w:p>
+      <w:pPr>
+        <w:shd w:val="clear" w:color="auto" w:fill="FFFFFF"/>
+        <w:spacing w:after="0" w:line="240" w:lineRule="auto"/>
+        <w:rPr>
+          <w:rFonts w:ascii="Calibri" w:eastAsia="Times New Roman" w:hAnsi="Calibri" w:cs="Times New Roman"/>
+          <w:color w:val="212121"/>
+          <w:sz w:val="24"/>
+          <w:szCs w:val="24"/>
+        </w:rPr>
+      </w:pPr>
       <w:r>
         <w:rPr>
           <w:rFonts w:ascii="Calibri" w:eastAsia="Times New Roman" w:hAnsi="Calibri" w:cs="Times New Roman"/>
@@ -158,8 +199,20 @@
           <w:sz w:val="24"/>
           <w:szCs w:val="24"/>
         </w:rPr>
-        <w:t xml:space="preserve"> </w:t>
-      </w:r>
+        <w:t>6. Delete item</w:t>
+      </w:r>
+    </w:p>
+    <w:p>
+      <w:pPr>
+        <w:shd w:val="clear" w:color="auto" w:fill="FFFFFF"/>
+        <w:spacing w:after="0" w:line="240" w:lineRule="auto"/>
+        <w:rPr>
+          <w:rFonts w:ascii="Calibri" w:eastAsia="Times New Roman" w:hAnsi="Calibri" w:cs="Times New Roman"/>
+          <w:color w:val="212121"/>
+          <w:sz w:val="24"/>
+          <w:szCs w:val="24"/>
+        </w:rPr>
+      </w:pPr>
       <w:r>
         <w:rPr>
           <w:rFonts w:ascii="Calibri" w:eastAsia="Times New Roman" w:hAnsi="Calibri" w:cs="Times New Roman"/>
@@ -167,7 +220,16 @@
           <w:sz w:val="24"/>
           <w:szCs w:val="24"/>
         </w:rPr>
-        <w:t>(name, price, and picture)</w:t>
+        <w:t xml:space="preserve">7. Update </w:t>
+      </w:r>
+      <w:r>
+        <w:rPr>
+          <w:rFonts w:ascii="Calibri" w:eastAsia="Times New Roman" w:hAnsi="Calibri" w:cs="Times New Roman"/>
+          <w:color w:val="000000"/>
+          <w:sz w:val="24"/>
+          <w:szCs w:val="24"/>
+        </w:rPr>
+        <w:t>profile (By user or admin)</w:t>
       </w:r>
     </w:p>
     <w:p>
@@ -176,7 +238,7 @@
         <w:spacing w:after="0" w:line="240" w:lineRule="auto"/>
         <w:rPr>
           <w:rFonts w:ascii="Calibri" w:eastAsia="Times New Roman" w:hAnsi="Calibri" w:cs="Times New Roman"/>
-          <w:color w:val="212121"/>
+          <w:color w:val="000000"/>
           <w:sz w:val="24"/>
           <w:szCs w:val="24"/>
         </w:rPr>
@@ -188,7 +250,16 @@
           <w:sz w:val="24"/>
           <w:szCs w:val="24"/>
         </w:rPr>
-        <w:t>5. Update item (price, name or image)</w:t>
+        <w:t xml:space="preserve">8. </w:t>
+      </w:r>
+      <w:r>
+        <w:rPr>
+          <w:rFonts w:ascii="Calibri" w:eastAsia="Times New Roman" w:hAnsi="Calibri" w:cs="Times New Roman"/>
+          <w:color w:val="000000"/>
+          <w:sz w:val="24"/>
+          <w:szCs w:val="24"/>
+        </w:rPr>
+        <w:t>Delete profile (By user or admin)</w:t>
       </w:r>
     </w:p>
     <w:p>
@@ -209,7 +280,7 @@
           <w:sz w:val="24"/>
           <w:szCs w:val="24"/>
         </w:rPr>
-        <w:t>6. Delete item</w:t>
+        <w:t>9. Navigate to the store (optional)</w:t>
       </w:r>
     </w:p>
     <w:p>
@@ -218,7 +289,7 @@
         <w:spacing w:after="0" w:line="240" w:lineRule="auto"/>
         <w:rPr>
           <w:rFonts w:ascii="Calibri" w:eastAsia="Times New Roman" w:hAnsi="Calibri" w:cs="Times New Roman"/>
-          <w:color w:val="212121"/>
+          <w:color w:val="000000"/>
           <w:sz w:val="24"/>
           <w:szCs w:val="24"/>
         </w:rPr>
@@ -230,7 +301,7 @@
           <w:sz w:val="24"/>
           <w:szCs w:val="24"/>
         </w:rPr>
-        <w:t xml:space="preserve">7. Update </w:t>
+        <w:t>10</w:t>
       </w:r>
       <w:r>
         <w:rPr>
@@ -239,20 +310,17 @@
           <w:sz w:val="24"/>
           <w:szCs w:val="24"/>
         </w:rPr>
-        <w:t>profile (By user or admin)</w:t>
-      </w:r>
-    </w:p>
-    <w:p>
-      <w:pPr>
-        <w:shd w:val="clear" w:color="auto" w:fill="FFFFFF"/>
-        <w:spacing w:after="0" w:line="240" w:lineRule="auto"/>
+        <w:t>. </w:t>
+      </w:r>
+      <w:r>
         <w:rPr>
           <w:rFonts w:ascii="Calibri" w:eastAsia="Times New Roman" w:hAnsi="Calibri" w:cs="Times New Roman"/>
           <w:color w:val="000000"/>
           <w:sz w:val="24"/>
           <w:szCs w:val="24"/>
         </w:rPr>
-      </w:pPr>
+        <w:t>G</w:t>
+      </w:r>
       <w:r>
         <w:rPr>
           <w:rFonts w:ascii="Calibri" w:eastAsia="Times New Roman" w:hAnsi="Calibri" w:cs="Times New Roman"/>
@@ -260,88 +328,8 @@
           <w:sz w:val="24"/>
           <w:szCs w:val="24"/>
         </w:rPr>
-        <w:t xml:space="preserve">8. </w:t>
-      </w:r>
-      <w:r>
-        <w:rPr>
-          <w:rFonts w:ascii="Calibri" w:eastAsia="Times New Roman" w:hAnsi="Calibri" w:cs="Times New Roman"/>
-          <w:color w:val="000000"/>
-          <w:sz w:val="24"/>
-          <w:szCs w:val="24"/>
-        </w:rPr>
-        <w:t>Delete profile (By user or admin)</w:t>
-      </w:r>
-    </w:p>
-    <w:p>
-      <w:pPr>
-        <w:shd w:val="clear" w:color="auto" w:fill="FFFFFF"/>
-        <w:spacing w:after="0" w:line="240" w:lineRule="auto"/>
-        <w:rPr>
-          <w:rFonts w:ascii="Calibri" w:eastAsia="Times New Roman" w:hAnsi="Calibri" w:cs="Times New Roman"/>
-          <w:color w:val="212121"/>
-          <w:sz w:val="24"/>
-          <w:szCs w:val="24"/>
-        </w:rPr>
-      </w:pPr>
-      <w:r>
-        <w:rPr>
-          <w:rFonts w:ascii="Calibri" w:eastAsia="Times New Roman" w:hAnsi="Calibri" w:cs="Times New Roman"/>
-          <w:color w:val="000000"/>
-          <w:sz w:val="24"/>
-          <w:szCs w:val="24"/>
-        </w:rPr>
-        <w:t>9. Navigate to the store (optional)</w:t>
-      </w:r>
-    </w:p>
-    <w:p>
-      <w:pPr>
-        <w:shd w:val="clear" w:color="auto" w:fill="FFFFFF"/>
-        <w:spacing w:after="0" w:line="240" w:lineRule="auto"/>
-        <w:rPr>
-          <w:rFonts w:ascii="Calibri" w:eastAsia="Times New Roman" w:hAnsi="Calibri" w:cs="Times New Roman"/>
-          <w:color w:val="000000"/>
-          <w:sz w:val="24"/>
-          <w:szCs w:val="24"/>
-        </w:rPr>
-      </w:pPr>
-      <w:r>
-        <w:rPr>
-          <w:rFonts w:ascii="Calibri" w:eastAsia="Times New Roman" w:hAnsi="Calibri" w:cs="Times New Roman"/>
-          <w:color w:val="000000"/>
-          <w:sz w:val="24"/>
-          <w:szCs w:val="24"/>
-        </w:rPr>
-        <w:t>10</w:t>
-      </w:r>
-      <w:r>
-        <w:rPr>
-          <w:rFonts w:ascii="Calibri" w:eastAsia="Times New Roman" w:hAnsi="Calibri" w:cs="Times New Roman"/>
-          <w:color w:val="000000"/>
-          <w:sz w:val="24"/>
-          <w:szCs w:val="24"/>
-        </w:rPr>
-        <w:t>. </w:t>
-      </w:r>
-      <w:r>
-        <w:rPr>
-          <w:rFonts w:ascii="Calibri" w:eastAsia="Times New Roman" w:hAnsi="Calibri" w:cs="Times New Roman"/>
-          <w:color w:val="000000"/>
-          <w:sz w:val="24"/>
-          <w:szCs w:val="24"/>
-        </w:rPr>
-        <w:t>G</w:t>
-      </w:r>
-      <w:r>
-        <w:rPr>
-          <w:rFonts w:ascii="Calibri" w:eastAsia="Times New Roman" w:hAnsi="Calibri" w:cs="Times New Roman"/>
-          <w:color w:val="000000"/>
-          <w:sz w:val="24"/>
-          <w:szCs w:val="24"/>
-        </w:rPr>
         <w:t>ive feedback (optional)</w:t>
       </w:r>
-      <w:bookmarkStart w:id="0" w:name="_GoBack"/>
-      <w:bookmarkEnd w:id="0"/>
     </w:p>
     <w:p>
       <w:pPr>

</xml_diff>